<commit_message>
create xml before abstract
</commit_message>
<xml_diff>
--- a/template.docx
+++ b/template.docx
@@ -160,7 +160,7 @@
               </wp:anchor>
             </w:drawing>
           </mc:Choice>
-          <mc:Fallback xmlns="">
+          <mc:Fallback>
             <w:pict>
               <v:rect w14:anchorId="5AE321C8" id="Rectangle_x0020_1708" o:spid="_x0000_s1026" style="position:absolute;left:0;text-align:left;margin-left:5.55pt;margin-top:23.65pt;width:138.9pt;height:25.5pt;z-index:251661312;visibility:visible;mso-wrap-style:square;mso-width-percent:0;mso-height-percent:0;mso-wrap-distance-left:9pt;mso-wrap-distance-top:0;mso-wrap-distance-right:9pt;mso-wrap-distance-bottom:0;mso-position-horizontal:absolute;mso-position-horizontal-relative:text;mso-position-vertical:absolute;mso-position-vertical-relative:text;mso-width-percent:0;mso-height-percent:0;mso-width-relative:page;mso-height-relative:page;v-text-anchor:top" o:gfxdata="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" filled="f" stroked="f">
                 <v:textbox inset="0,0,0,0">
@@ -187,7 +187,33 @@
                           <w:szCs w:val="32"/>
                           <w:lang w:val="en-US"/>
                         </w:rPr>
-                        <w:t>{article_type}</w:t>
+                        <w:t>{</w:t>
+                      </w:r>
+                      <w:proofErr w:type="spellStart"/>
+                      <w:r>
+                        <w:rPr>
+                          <w:rFonts w:ascii="Calibri" w:eastAsia="Calibri" w:hAnsi="Calibri" w:cs="Calibri"/>
+                          <w:color w:val="FFFEFD"/>
+                          <w:spacing w:val="30"/>
+                          <w:w w:val="108"/>
+                          <w:sz w:val="32"/>
+                          <w:szCs w:val="32"/>
+                          <w:lang w:val="en-US"/>
+                        </w:rPr>
+                        <w:t>article_type</w:t>
+                      </w:r>
+                      <w:proofErr w:type="spellEnd"/>
+                      <w:r>
+                        <w:rPr>
+                          <w:rFonts w:ascii="Calibri" w:eastAsia="Calibri" w:hAnsi="Calibri" w:cs="Calibri"/>
+                          <w:color w:val="FFFEFD"/>
+                          <w:spacing w:val="30"/>
+                          <w:w w:val="108"/>
+                          <w:sz w:val="32"/>
+                          <w:szCs w:val="32"/>
+                          <w:lang w:val="en-US"/>
+                        </w:rPr>
+                        <w:t>}</w:t>
                       </w:r>
                     </w:p>
                     <w:p>
@@ -543,7 +569,7 @@
               </wp:anchor>
             </w:drawing>
           </mc:Choice>
-          <mc:Fallback xmlns="">
+          <mc:Fallback>
             <w:pict>
               <v:shape w14:anchorId="7A28E1C3" id="Shape_x0020_7" o:spid="_x0000_s1026" style="position:absolute;margin-left:.8pt;margin-top:22.5pt;width:88.05pt;height:22.95pt;z-index:251660288;visibility:visible;mso-wrap-style:square;mso-width-percent:0;mso-height-percent:0;mso-wrap-distance-left:9pt;mso-wrap-distance-top:0;mso-wrap-distance-right:9pt;mso-wrap-distance-bottom:0;mso-position-horizontal:absolute;mso-position-horizontal-relative:text;mso-position-vertical:absolute;mso-position-vertical-relative:text;mso-width-percent:0;mso-height-percent:0;mso-width-relative:page;mso-height-relative:page;v-text-anchor:top" coordsize="6120003,215278" o:gfxdata="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" path="m31674,0l6088317,0c6102770,4242,6112092,10071,6117845,24473l6119279,30962,6120003,37440,6120003,177114,6119279,184315c6118454,196291,6106186,209893,6094794,213119l6088317,215278,31674,215278,25197,213119,18720,210236,13678,206642,8636,201600,5042,196558,2159,190805,724,184315,,177114,,37440,724,30962,2159,24473,5042,18720,8636,12954,13678,8636,18720,5042,25197,2159,31674,0xe" fillcolor="#212934 [1615]" stroked="f" strokeweight="0">
                 <v:stroke miterlimit="83231f" joinstyle="miter"/>
@@ -626,7 +652,7 @@
               </wp:anchor>
             </w:drawing>
           </mc:Choice>
-          <mc:Fallback xmlns="">
+          <mc:Fallback>
             <w:pict>
               <v:line w14:anchorId="120E013A" id="Straight Connector 1" o:spid="_x0000_s1026" style="position:absolute;z-index:251663360;visibility:visible;mso-wrap-style:square;mso-width-percent:0;mso-height-percent:0;mso-wrap-distance-left:9pt;mso-wrap-distance-top:-6e-5mm;mso-wrap-distance-right:9pt;mso-wrap-distance-bottom:-6e-5mm;mso-position-horizontal:left;mso-position-horizontal-relative:margin;mso-position-vertical:absolute;mso-position-vertical-relative:text;mso-width-percent:0;mso-height-percent:0;mso-width-relative:page;mso-height-relative:page" from="0,51.15pt" to="489.75pt,51.15pt" o:gfxdata="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" strokecolor="#212934 [1615]" strokeweight="1.5pt">
                 <v:stroke joinstyle="miter"/>
@@ -744,6 +770,8 @@
           <w:lang w:bidi="fa-IR"/>
         </w:rPr>
       </w:pPr>
+      <w:bookmarkStart w:id="0" w:name="_GoBack"/>
+      <w:bookmarkEnd w:id="0"/>
     </w:p>
     <w:p>
       <w:pPr>
@@ -1501,7 +1529,7 @@
         </w:rPr>
         <w:fldChar w:fldCharType="separate"/>
       </w:r>
-      <w:bookmarkStart w:id="0" w:name="_ENREF_1"/>
+      <w:bookmarkStart w:id="1" w:name="_ENREF_1"/>
       <w:r>
         <w:rPr>
           <w:noProof/>
@@ -1509,7 +1537,7 @@
         </w:rPr>
         <w:t>{@article_references}</w:t>
       </w:r>
-      <w:bookmarkEnd w:id="0"/>
+      <w:bookmarkEnd w:id="1"/>
     </w:p>
     <w:p>
       <w:pPr>
@@ -1527,8 +1555,6 @@
         </w:rPr>
         <w:fldChar w:fldCharType="end"/>
       </w:r>
-      <w:bookmarkStart w:id="1" w:name="_GoBack"/>
-      <w:bookmarkEnd w:id="1"/>
     </w:p>
     <w:sectPr>
       <w:footnotePr>
@@ -1884,31 +1910,16 @@
       </w:rPr>
       <w:t xml:space="preserve"> of </w:t>
     </w:r>
-    <w:r>
-      <w:fldChar w:fldCharType="begin"/>
-    </w:r>
-    <w:r>
-      <w:instrText xml:space="preserve"> NUMPAGES   \* MERGEFORMAT </w:instrText>
-    </w:r>
-    <w:r>
-      <w:fldChar w:fldCharType="separate"/>
-    </w:r>
-    <w:r>
-      <w:rPr>
-        <w:rFonts w:ascii="Calibri" w:eastAsia="Calibri" w:hAnsi="Calibri" w:cs="Calibri"/>
-        <w:noProof/>
-        <w:sz w:val="16"/>
-      </w:rPr>
-      <w:t>7</w:t>
-    </w:r>
-    <w:r>
-      <w:rPr>
-        <w:rFonts w:ascii="Calibri" w:eastAsia="Calibri" w:hAnsi="Calibri" w:cs="Calibri"/>
-        <w:noProof/>
-        <w:sz w:val="16"/>
-      </w:rPr>
-      <w:fldChar w:fldCharType="end"/>
-    </w:r>
+    <w:fldSimple w:instr=" NUMPAGES   \* MERGEFORMAT ">
+      <w:r>
+        <w:rPr>
+          <w:rFonts w:ascii="Calibri" w:eastAsia="Calibri" w:hAnsi="Calibri" w:cs="Calibri"/>
+          <w:noProof/>
+          <w:sz w:val="16"/>
+        </w:rPr>
+        <w:t>7</w:t>
+      </w:r>
+    </w:fldSimple>
     <w:r>
       <w:rPr>
         <w:rFonts w:ascii="Calibri" w:eastAsia="Calibri" w:hAnsi="Calibri" w:cs="Calibri"/>
@@ -1937,56 +1948,50 @@
         <w:lang w:bidi="fa-IR"/>
       </w:rPr>
     </w:pPr>
-    <w:proofErr w:type="spellStart"/>
     <w:r>
       <w:rPr>
         <w:rFonts w:ascii="Calibri" w:hAnsi="Calibri" w:cs="Calibri"/>
         <w:sz w:val="16"/>
         <w:szCs w:val="16"/>
       </w:rPr>
-      <w:t>Akhavan</w:t>
-    </w:r>
-    <w:proofErr w:type="spellEnd"/>
+      <w:t>{</w:t>
+    </w:r>
+    <w:proofErr w:type="spellStart"/>
     <w:r>
       <w:rPr>
         <w:rFonts w:ascii="Calibri" w:hAnsi="Calibri" w:cs="Calibri"/>
         <w:sz w:val="16"/>
         <w:szCs w:val="16"/>
       </w:rPr>
-      <w:t xml:space="preserve"> </w:t>
-    </w:r>
-    <w:proofErr w:type="spellStart"/>
+      <w:t>header_author</w:t>
+    </w:r>
+    <w:proofErr w:type="spellEnd"/>
     <w:r>
       <w:rPr>
         <w:rFonts w:ascii="Calibri" w:hAnsi="Calibri" w:cs="Calibri"/>
         <w:sz w:val="16"/>
         <w:szCs w:val="16"/>
       </w:rPr>
-      <w:t>Rezayat</w:t>
+      <w:t>{</w:t>
+    </w:r>
+    <w:proofErr w:type="spellStart"/>
+    <w:r>
+      <w:rPr>
+        <w:rFonts w:ascii="Calibri" w:hAnsi="Calibri" w:cs="Calibri"/>
+        <w:sz w:val="16"/>
+        <w:szCs w:val="16"/>
+      </w:rPr>
+      <w:t>article_publish_month_year</w:t>
     </w:r>
     <w:proofErr w:type="spellEnd"/>
-    <w:r>
-      <w:rPr>
-        <w:rFonts w:ascii="Calibri" w:eastAsia="Calibri" w:hAnsi="Calibri" w:cs="Calibri"/>
+    <w:proofErr w:type="gramStart"/>
+    <w:r>
+      <w:rPr>
+        <w:rFonts w:ascii="Calibri" w:hAnsi="Calibri" w:cs="Calibri"/>
         <w:sz w:val="16"/>
-      </w:rPr>
-      <w:t xml:space="preserve"> </w:t>
-    </w:r>
-    <w:r>
-      <w:rPr>
-        <w:rFonts w:ascii="Calibri" w:eastAsia="Calibri" w:hAnsi="Calibri" w:cs="Calibri"/>
-        <w:i/>
-        <w:iCs/>
-        <w:sz w:val="16"/>
-      </w:rPr>
-      <w:t>et al</w:t>
-    </w:r>
-    <w:r>
-      <w:rPr>
-        <w:rFonts w:ascii="Calibri" w:eastAsia="Calibri" w:hAnsi="Calibri" w:cs="Calibri"/>
-        <w:sz w:val="16"/>
-      </w:rPr>
-      <w:t xml:space="preserve">., </w:t>
+        <w:szCs w:val="16"/>
+      </w:rPr>
+      <w:t>}</w:t>
     </w:r>
     <w:r>
       <w:rPr>
@@ -1995,7 +2000,7 @@
         <w:szCs w:val="16"/>
         <w:lang w:bidi="fa-IR"/>
       </w:rPr>
-      <w:t xml:space="preserve">January, 2017.Journal of Genes and Cells, 3(2017-Cell Therapy &amp; Reg. Med.-I): p, </w:t>
+      <w:t>.</w:t>
     </w:r>
     <w:r>
       <w:rPr>
@@ -2004,7 +2009,142 @@
         <w:szCs w:val="16"/>
         <w:lang w:bidi="fa-IR"/>
       </w:rPr>
-      <w:t>39-46</w:t>
+      <w:t>{</w:t>
+    </w:r>
+    <w:proofErr w:type="spellStart"/>
+    <w:proofErr w:type="gramEnd"/>
+    <w:r>
+      <w:rPr>
+        <w:rFonts w:ascii="Calibri" w:eastAsiaTheme="minorEastAsia" w:hAnsi="Calibri" w:cs="Arial"/>
+        <w:sz w:val="16"/>
+        <w:szCs w:val="16"/>
+        <w:lang w:bidi="fa-IR"/>
+      </w:rPr>
+      <w:t>journal_name</w:t>
+    </w:r>
+    <w:proofErr w:type="spellEnd"/>
+    <w:r>
+      <w:rPr>
+        <w:rFonts w:ascii="Calibri" w:eastAsiaTheme="minorEastAsia" w:hAnsi="Calibri" w:cs="Arial"/>
+        <w:sz w:val="16"/>
+        <w:szCs w:val="16"/>
+        <w:lang w:bidi="fa-IR"/>
+      </w:rPr>
+      <w:t>}</w:t>
+    </w:r>
+    <w:r>
+      <w:rPr>
+        <w:rFonts w:ascii="Calibri" w:eastAsiaTheme="minorEastAsia" w:hAnsi="Calibri" w:cs="Arial"/>
+        <w:sz w:val="16"/>
+        <w:szCs w:val="16"/>
+        <w:lang w:bidi="fa-IR"/>
+      </w:rPr>
+      <w:t xml:space="preserve">, </w:t>
+    </w:r>
+    <w:r>
+      <w:rPr>
+        <w:rFonts w:ascii="Calibri" w:eastAsiaTheme="minorEastAsia" w:hAnsi="Calibri" w:cs="Arial"/>
+        <w:sz w:val="16"/>
+        <w:szCs w:val="16"/>
+        <w:lang w:bidi="fa-IR"/>
+      </w:rPr>
+      <w:t>{</w:t>
+    </w:r>
+    <w:proofErr w:type="spellStart"/>
+    <w:r>
+      <w:rPr>
+        <w:rFonts w:ascii="Calibri" w:eastAsiaTheme="minorEastAsia" w:hAnsi="Calibri" w:cs="Arial"/>
+        <w:sz w:val="16"/>
+        <w:szCs w:val="16"/>
+        <w:lang w:bidi="fa-IR"/>
+      </w:rPr>
+      <w:t>journal_vol</w:t>
+    </w:r>
+    <w:proofErr w:type="spellEnd"/>
+    <w:r>
+      <w:rPr>
+        <w:rFonts w:ascii="Calibri" w:eastAsiaTheme="minorEastAsia" w:hAnsi="Calibri" w:cs="Arial"/>
+        <w:sz w:val="16"/>
+        <w:szCs w:val="16"/>
+        <w:lang w:bidi="fa-IR"/>
+      </w:rPr>
+      <w:t>}</w:t>
+    </w:r>
+    <w:r>
+      <w:rPr>
+        <w:rFonts w:ascii="Calibri" w:eastAsiaTheme="minorEastAsia" w:hAnsi="Calibri" w:cs="Arial"/>
+        <w:sz w:val="16"/>
+        <w:szCs w:val="16"/>
+        <w:lang w:bidi="fa-IR"/>
+      </w:rPr>
+      <w:t>(</w:t>
+    </w:r>
+    <w:r>
+      <w:rPr>
+        <w:rFonts w:ascii="Calibri" w:eastAsiaTheme="minorEastAsia" w:hAnsi="Calibri" w:cs="Arial"/>
+        <w:sz w:val="16"/>
+        <w:szCs w:val="16"/>
+        <w:lang w:bidi="fa-IR"/>
+      </w:rPr>
+      <w:t>{</w:t>
+    </w:r>
+    <w:proofErr w:type="spellStart"/>
+    <w:r>
+      <w:rPr>
+        <w:rFonts w:ascii="Calibri" w:eastAsiaTheme="minorEastAsia" w:hAnsi="Calibri" w:cs="Arial"/>
+        <w:sz w:val="16"/>
+        <w:szCs w:val="16"/>
+        <w:lang w:bidi="fa-IR"/>
+      </w:rPr>
+      <w:t>journal_n</w:t>
+    </w:r>
+    <w:proofErr w:type="spellEnd"/>
+    <w:r>
+      <w:rPr>
+        <w:rFonts w:ascii="Calibri" w:eastAsiaTheme="minorEastAsia" w:hAnsi="Calibri" w:cs="Arial"/>
+        <w:sz w:val="16"/>
+        <w:szCs w:val="16"/>
+        <w:lang w:bidi="fa-IR"/>
+      </w:rPr>
+      <w:t>}</w:t>
+    </w:r>
+    <w:r>
+      <w:rPr>
+        <w:rFonts w:ascii="Calibri" w:eastAsiaTheme="minorEastAsia" w:hAnsi="Calibri" w:cs="Arial"/>
+        <w:sz w:val="16"/>
+        <w:szCs w:val="16"/>
+        <w:lang w:bidi="fa-IR"/>
+      </w:rPr>
+      <w:t xml:space="preserve">): p, </w:t>
+    </w:r>
+    <w:r>
+      <w:rPr>
+        <w:rFonts w:ascii="Calibri" w:eastAsiaTheme="minorEastAsia" w:hAnsi="Calibri" w:cs="Arial"/>
+        <w:sz w:val="16"/>
+        <w:szCs w:val="16"/>
+        <w:lang w:bidi="fa-IR"/>
+      </w:rPr>
+      <w:t>{</w:t>
+    </w:r>
+    <w:proofErr w:type="spellStart"/>
+    <w:r>
+      <w:rPr>
+        <w:rFonts w:ascii="Calibri" w:eastAsiaTheme="minorEastAsia" w:hAnsi="Calibri" w:cs="Arial"/>
+        <w:sz w:val="16"/>
+        <w:szCs w:val="16"/>
+        <w:lang w:bidi="fa-IR"/>
+      </w:rPr>
+      <w:t>article_pages</w:t>
+    </w:r>
+    <w:proofErr w:type="spellEnd"/>
+    <w:r>
+      <w:rPr>
+        <w:rFonts w:ascii="Calibri" w:eastAsiaTheme="minorEastAsia" w:hAnsi="Calibri" w:cs="Arial"/>
+        <w:sz w:val="16"/>
+        <w:szCs w:val="16"/>
+        <w:lang w:bidi="fa-IR"/>
+      </w:rPr>
+      <w:t>}</w:t>
     </w:r>
     <w:r>
       <w:rPr>
@@ -2064,7 +2204,7 @@
         <w:szCs w:val="16"/>
         <w:lang w:bidi="fa-IR"/>
       </w:rPr>
-      <w:t>: 10.15562/gnc.5</w:t>
+      <w:t xml:space="preserve">: </w:t>
     </w:r>
     <w:r>
       <w:rPr>
@@ -2073,7 +2213,105 @@
         <w:szCs w:val="16"/>
         <w:lang w:bidi="fa-IR"/>
       </w:rPr>
-      <w:t>5</w:t>
+      <w:t>{</w:t>
+    </w:r>
+    <w:proofErr w:type="spellStart"/>
+    <w:r>
+      <w:rPr>
+        <w:rFonts w:ascii="Calibri" w:eastAsiaTheme="minorEastAsia" w:hAnsi="Calibri" w:cs="Arial"/>
+        <w:sz w:val="16"/>
+        <w:szCs w:val="16"/>
+        <w:lang w:bidi="fa-IR"/>
+      </w:rPr>
+      <w:t>global_doi</w:t>
+    </w:r>
+    <w:proofErr w:type="spellEnd"/>
+    <w:r>
+      <w:rPr>
+        <w:rFonts w:ascii="Calibri" w:eastAsiaTheme="minorEastAsia" w:hAnsi="Calibri" w:cs="Arial"/>
+        <w:sz w:val="16"/>
+        <w:szCs w:val="16"/>
+        <w:lang w:bidi="fa-IR"/>
+      </w:rPr>
+      <w:t>}</w:t>
+    </w:r>
+    <w:r>
+      <w:rPr>
+        <w:rFonts w:ascii="Calibri" w:eastAsiaTheme="minorEastAsia" w:hAnsi="Calibri" w:cs="Arial"/>
+        <w:sz w:val="16"/>
+        <w:szCs w:val="16"/>
+        <w:lang w:bidi="fa-IR"/>
+      </w:rPr>
+      <w:t>/</w:t>
+    </w:r>
+    <w:r>
+      <w:rPr>
+        <w:rFonts w:ascii="Calibri" w:eastAsiaTheme="minorEastAsia" w:hAnsi="Calibri" w:cs="Arial"/>
+        <w:sz w:val="16"/>
+        <w:szCs w:val="16"/>
+        <w:lang w:bidi="fa-IR"/>
+      </w:rPr>
+      <w:t>{</w:t>
+    </w:r>
+    <w:proofErr w:type="spellStart"/>
+    <w:r>
+      <w:rPr>
+        <w:rFonts w:ascii="Calibri" w:eastAsiaTheme="minorEastAsia" w:hAnsi="Calibri" w:cs="Arial"/>
+        <w:sz w:val="16"/>
+        <w:szCs w:val="16"/>
+        <w:lang w:bidi="fa-IR"/>
+      </w:rPr>
+      <w:t>journal_doi</w:t>
+    </w:r>
+    <w:proofErr w:type="spellEnd"/>
+    <w:proofErr w:type="gramStart"/>
+    <w:r>
+      <w:rPr>
+        <w:rFonts w:ascii="Calibri" w:eastAsiaTheme="minorEastAsia" w:hAnsi="Calibri" w:cs="Arial"/>
+        <w:sz w:val="16"/>
+        <w:szCs w:val="16"/>
+        <w:lang w:bidi="fa-IR"/>
+      </w:rPr>
+      <w:t>}</w:t>
+    </w:r>
+    <w:r>
+      <w:rPr>
+        <w:rFonts w:ascii="Calibri" w:eastAsiaTheme="minorEastAsia" w:hAnsi="Calibri" w:cs="Arial"/>
+        <w:sz w:val="16"/>
+        <w:szCs w:val="16"/>
+        <w:lang w:bidi="fa-IR"/>
+      </w:rPr>
+      <w:t>.</w:t>
+    </w:r>
+    <w:r>
+      <w:rPr>
+        <w:rFonts w:ascii="Calibri" w:eastAsiaTheme="minorEastAsia" w:hAnsi="Calibri" w:cs="Arial"/>
+        <w:sz w:val="16"/>
+        <w:szCs w:val="16"/>
+        <w:lang w:bidi="fa-IR"/>
+      </w:rPr>
+      <w:t>{</w:t>
+    </w:r>
+    <w:proofErr w:type="spellStart"/>
+    <w:proofErr w:type="gramEnd"/>
+    <w:r>
+      <w:rPr>
+        <w:rFonts w:ascii="Calibri" w:eastAsiaTheme="minorEastAsia" w:hAnsi="Calibri" w:cs="Arial"/>
+        <w:sz w:val="16"/>
+        <w:szCs w:val="16"/>
+        <w:lang w:bidi="fa-IR"/>
+      </w:rPr>
+      <w:t>article_doi</w:t>
+    </w:r>
+    <w:proofErr w:type="spellEnd"/>
+    <w:r>
+      <w:rPr>
+        <w:rFonts w:ascii="Calibri" w:eastAsiaTheme="minorEastAsia" w:hAnsi="Calibri" w:cs="Arial"/>
+        <w:sz w:val="16"/>
+        <w:szCs w:val="16"/>
+        <w:lang w:bidi="fa-IR"/>
+      </w:rPr>
+      <w:t>}</w:t>
     </w:r>
   </w:p>
 </w:hdr>
@@ -5804,7 +6042,7 @@
 </file>
 
 <file path=customXml/itemProps1.xml><?xml version="1.0" encoding="utf-8"?>
-<ds:datastoreItem xmlns:ds="http://schemas.openxmlformats.org/officeDocument/2006/customXml" ds:itemID="{25C8734B-0CD6-D64C-8E69-F1397BFFCE8D}">
+<ds:datastoreItem xmlns:ds="http://schemas.openxmlformats.org/officeDocument/2006/customXml" ds:itemID="{E24A2E89-6010-9D48-AE49-A43E91EEE9F7}">
   <ds:schemaRefs>
     <ds:schemaRef ds:uri="http://schemas.openxmlformats.org/officeDocument/2006/bibliography"/>
   </ds:schemaRefs>

</xml_diff>

<commit_message>
change article if non-research
</commit_message>
<xml_diff>
--- a/template.docx
+++ b/template.docx
@@ -2,7 +2,6 @@
 <file path=word/document.xml><?xml version="1.0" encoding="utf-8"?>
 <w:document xmlns:wpc="http://schemas.microsoft.com/office/word/2010/wordprocessingCanvas" xmlns:mo="http://schemas.microsoft.com/office/mac/office/2008/main" xmlns:mc="http://schemas.openxmlformats.org/markup-compatibility/2006" xmlns:mv="urn:schemas-microsoft-com:mac:vml" xmlns:o="urn:schemas-microsoft-com:office:office" xmlns:r="http://schemas.openxmlformats.org/officeDocument/2006/relationships" xmlns:m="http://schemas.openxmlformats.org/officeDocument/2006/math" xmlns:v="urn:schemas-microsoft-com:vml" xmlns:wp14="http://schemas.microsoft.com/office/word/2010/wordprocessingDrawing" xmlns:wp="http://schemas.openxmlformats.org/drawingml/2006/wordprocessingDrawing" xmlns:w10="urn:schemas-microsoft-com:office:word" xmlns:w="http://schemas.openxmlformats.org/wordprocessingml/2006/main" xmlns:w14="http://schemas.microsoft.com/office/word/2010/wordml" xmlns:w15="http://schemas.microsoft.com/office/word/2012/wordml" xmlns:wpg="http://schemas.microsoft.com/office/word/2010/wordprocessingGroup" xmlns:wpi="http://schemas.microsoft.com/office/word/2010/wordprocessingInk" xmlns:wne="http://schemas.microsoft.com/office/word/2006/wordml" xmlns:wps="http://schemas.microsoft.com/office/word/2010/wordprocessingShape" mc:Ignorable="w14 w15 wp14">
   <w:body>
-    <w:bookmarkStart w:id="0" w:name="_GoBack"/>
     <w:p>
       <w:pPr>
         <w:spacing w:after="340" w:line="259" w:lineRule="auto"/>
@@ -305,7 +304,6 @@
         </mc:AlternateContent>
       </w:r>
     </w:p>
-    <w:bookmarkEnd w:id="0"/>
     <w:p>
       <w:pPr>
         <w:tabs>
@@ -1023,7 +1021,38 @@
           <w:bCs/>
           <w:sz w:val="22"/>
         </w:rPr>
-        <w:t>Materials and methods</w:t>
+        <w:t>{</w:t>
+      </w:r>
+      <w:bookmarkStart w:id="0" w:name="_GoBack"/>
+      <w:proofErr w:type="spellStart"/>
+      <w:r>
+        <w:rPr>
+          <w:rFonts w:asciiTheme="majorBidi" w:hAnsiTheme="majorBidi" w:cstheme="majorBidi"/>
+          <w:b/>
+          <w:bCs/>
+          <w:sz w:val="22"/>
+        </w:rPr>
+        <w:t>Materials_and_</w:t>
+      </w:r>
+      <w:r>
+        <w:rPr>
+          <w:rFonts w:asciiTheme="majorBidi" w:hAnsiTheme="majorBidi" w:cstheme="majorBidi"/>
+          <w:b/>
+          <w:bCs/>
+          <w:sz w:val="22"/>
+        </w:rPr>
+        <w:t>methods</w:t>
+      </w:r>
+      <w:bookmarkEnd w:id="0"/>
+      <w:proofErr w:type="spellEnd"/>
+      <w:r>
+        <w:rPr>
+          <w:rFonts w:asciiTheme="majorBidi" w:hAnsiTheme="majorBidi" w:cstheme="majorBidi"/>
+          <w:b/>
+          <w:bCs/>
+          <w:sz w:val="22"/>
+        </w:rPr>
+        <w:t>}</w:t>
       </w:r>
     </w:p>
     <w:p>
@@ -1092,7 +1121,27 @@
           <w:sz w:val="22"/>
           <w:shd w:val="clear" w:color="auto" w:fill="FFFFFF"/>
         </w:rPr>
+        <w:t>{</w:t>
+      </w:r>
+      <w:r>
+        <w:rPr>
+          <w:rFonts w:asciiTheme="majorBidi" w:hAnsiTheme="majorBidi" w:cstheme="majorBidi"/>
+          <w:b/>
+          <w:bCs/>
+          <w:sz w:val="22"/>
+          <w:shd w:val="clear" w:color="auto" w:fill="FFFFFF"/>
+        </w:rPr>
         <w:t>Results</w:t>
+      </w:r>
+      <w:r>
+        <w:rPr>
+          <w:rFonts w:asciiTheme="majorBidi" w:hAnsiTheme="majorBidi" w:cstheme="majorBidi"/>
+          <w:b/>
+          <w:bCs/>
+          <w:sz w:val="22"/>
+          <w:shd w:val="clear" w:color="auto" w:fill="FFFFFF"/>
+        </w:rPr>
+        <w:t>}</w:t>
       </w:r>
     </w:p>
     <w:p>
@@ -1695,31 +1744,16 @@
       </w:rPr>
       <w:t xml:space="preserve"> of </w:t>
     </w:r>
-    <w:r>
-      <w:fldChar w:fldCharType="begin"/>
-    </w:r>
-    <w:r>
-      <w:instrText xml:space="preserve"> NUMPAGES   \* MERGEFORMAT </w:instrText>
-    </w:r>
-    <w:r>
-      <w:fldChar w:fldCharType="separate"/>
-    </w:r>
-    <w:r>
-      <w:rPr>
-        <w:rFonts w:ascii="Calibri" w:eastAsia="Calibri" w:hAnsi="Calibri" w:cs="Calibri"/>
-        <w:noProof/>
-        <w:sz w:val="16"/>
-      </w:rPr>
-      <w:t>7</w:t>
-    </w:r>
-    <w:r>
-      <w:rPr>
-        <w:rFonts w:ascii="Calibri" w:eastAsia="Calibri" w:hAnsi="Calibri" w:cs="Calibri"/>
-        <w:noProof/>
-        <w:sz w:val="16"/>
-      </w:rPr>
-      <w:fldChar w:fldCharType="end"/>
-    </w:r>
+    <w:fldSimple w:instr=" NUMPAGES   \* MERGEFORMAT ">
+      <w:r>
+        <w:rPr>
+          <w:rFonts w:ascii="Calibri" w:eastAsia="Calibri" w:hAnsi="Calibri" w:cs="Calibri"/>
+          <w:noProof/>
+          <w:sz w:val="16"/>
+        </w:rPr>
+        <w:t>7</w:t>
+      </w:r>
+    </w:fldSimple>
     <w:r>
       <w:rPr>
         <w:rFonts w:ascii="Calibri" w:eastAsia="Calibri" w:hAnsi="Calibri" w:cs="Calibri"/>
@@ -5943,7 +5977,7 @@
 </file>
 
 <file path=customXml/itemProps1.xml><?xml version="1.0" encoding="utf-8"?>
-<ds:datastoreItem xmlns:ds="http://schemas.openxmlformats.org/officeDocument/2006/customXml" ds:itemID="{95C37789-7A5E-4846-84AF-653127B571CC}">
+<ds:datastoreItem xmlns:ds="http://schemas.openxmlformats.org/officeDocument/2006/customXml" ds:itemID="{B82D23FD-1A1F-6847-8E89-840CFE6E411D}">
   <ds:schemaRefs>
     <ds:schemaRef ds:uri="http://schemas.openxmlformats.org/officeDocument/2006/bibliography"/>
   </ds:schemaRefs>

</xml_diff>